<commit_message>
Log in and user database added
</commit_message>
<xml_diff>
--- a/Documents/[Synthesis] RobertHeijnBV Project Plan.docx
+++ b/Documents/[Synthesis] RobertHeijnBV Project Plan.docx
@@ -853,6 +853,8 @@
             </w:rPr>
           </w:pPr>
         </w:p>
+        <w:p/>
+        <w:p/>
         <w:p>
           <w:pPr>
             <w:rPr>
@@ -911,7 +913,7 @@
               <w:rFonts w:asciiTheme="minorHAnsi" w:eastAsiaTheme="minorEastAsia" w:hAnsiTheme="minorHAnsi"/>
               <w:noProof/>
               <w:sz w:val="22"/>
-              <w:lang w:eastAsia="en-GB"/>
+              <w:lang w:val="en-150" w:eastAsia="en-150"/>
             </w:rPr>
           </w:pPr>
           <w:r>
@@ -923,13 +925,13 @@
           <w:r>
             <w:fldChar w:fldCharType="separate"/>
           </w:r>
-          <w:hyperlink w:anchor="_Toc113536359" w:history="1">
+          <w:hyperlink w:anchor="_Toc120627263" w:history="1">
             <w:r>
               <w:rPr>
                 <w:rStyle w:val="Hyperlink"/>
                 <w:noProof/>
               </w:rPr>
-              <w:t>Client Description</w:t>
+              <w:t>About Me</w:t>
             </w:r>
             <w:r>
               <w:rPr>
@@ -950,7 +952,7 @@
                 <w:noProof/>
                 <w:webHidden/>
               </w:rPr>
-              <w:instrText xml:space="preserve"> PAGEREF _Toc113536359 \h </w:instrText>
+              <w:instrText xml:space="preserve"> PAGEREF _Toc120627263 \h </w:instrText>
             </w:r>
             <w:r>
               <w:rPr>
@@ -991,16 +993,16 @@
               <w:rFonts w:asciiTheme="minorHAnsi" w:eastAsiaTheme="minorEastAsia" w:hAnsiTheme="minorHAnsi"/>
               <w:noProof/>
               <w:sz w:val="22"/>
-              <w:lang w:eastAsia="en-GB"/>
+              <w:lang w:val="en-150" w:eastAsia="en-150"/>
             </w:rPr>
           </w:pPr>
-          <w:hyperlink w:anchor="_Toc113536360" w:history="1">
+          <w:hyperlink w:anchor="_Toc120627264" w:history="1">
             <w:r>
               <w:rPr>
                 <w:rStyle w:val="Hyperlink"/>
                 <w:noProof/>
               </w:rPr>
-              <w:t>Current Situation</w:t>
+              <w:t>Client Description</w:t>
             </w:r>
             <w:r>
               <w:rPr>
@@ -1021,7 +1023,7 @@
                 <w:noProof/>
                 <w:webHidden/>
               </w:rPr>
-              <w:instrText xml:space="preserve"> PAGEREF _Toc113536360 \h </w:instrText>
+              <w:instrText xml:space="preserve"> PAGEREF _Toc120627264 \h </w:instrText>
             </w:r>
             <w:r>
               <w:rPr>
@@ -1062,16 +1064,16 @@
               <w:rFonts w:asciiTheme="minorHAnsi" w:eastAsiaTheme="minorEastAsia" w:hAnsiTheme="minorHAnsi"/>
               <w:noProof/>
               <w:sz w:val="22"/>
-              <w:lang w:eastAsia="en-GB"/>
+              <w:lang w:val="en-150" w:eastAsia="en-150"/>
             </w:rPr>
           </w:pPr>
-          <w:hyperlink w:anchor="_Toc113536361" w:history="1">
+          <w:hyperlink w:anchor="_Toc120627265" w:history="1">
             <w:r>
               <w:rPr>
                 <w:rStyle w:val="Hyperlink"/>
                 <w:noProof/>
               </w:rPr>
-              <w:t>Problem Statement</w:t>
+              <w:t>Current Situation</w:t>
             </w:r>
             <w:r>
               <w:rPr>
@@ -1092,7 +1094,7 @@
                 <w:noProof/>
                 <w:webHidden/>
               </w:rPr>
-              <w:instrText xml:space="preserve"> PAGEREF _Toc113536361 \h </w:instrText>
+              <w:instrText xml:space="preserve"> PAGEREF _Toc120627265 \h </w:instrText>
             </w:r>
             <w:r>
               <w:rPr>
@@ -1133,16 +1135,16 @@
               <w:rFonts w:asciiTheme="minorHAnsi" w:eastAsiaTheme="minorEastAsia" w:hAnsiTheme="minorHAnsi"/>
               <w:noProof/>
               <w:sz w:val="22"/>
-              <w:lang w:eastAsia="en-GB"/>
+              <w:lang w:val="en-150" w:eastAsia="en-150"/>
             </w:rPr>
           </w:pPr>
-          <w:hyperlink w:anchor="_Toc113536362" w:history="1">
+          <w:hyperlink w:anchor="_Toc120627266" w:history="1">
             <w:r>
               <w:rPr>
                 <w:rStyle w:val="Hyperlink"/>
                 <w:noProof/>
               </w:rPr>
-              <w:t>Project Goal</w:t>
+              <w:t>Problem Statement</w:t>
             </w:r>
             <w:r>
               <w:rPr>
@@ -1163,7 +1165,7 @@
                 <w:noProof/>
                 <w:webHidden/>
               </w:rPr>
-              <w:instrText xml:space="preserve"> PAGEREF _Toc113536362 \h </w:instrText>
+              <w:instrText xml:space="preserve"> PAGEREF _Toc120627266 \h </w:instrText>
             </w:r>
             <w:r>
               <w:rPr>
@@ -1204,16 +1206,16 @@
               <w:rFonts w:asciiTheme="minorHAnsi" w:eastAsiaTheme="minorEastAsia" w:hAnsiTheme="minorHAnsi"/>
               <w:noProof/>
               <w:sz w:val="22"/>
-              <w:lang w:eastAsia="en-GB"/>
+              <w:lang w:val="en-150" w:eastAsia="en-150"/>
             </w:rPr>
           </w:pPr>
-          <w:hyperlink w:anchor="_Toc113536363" w:history="1">
+          <w:hyperlink w:anchor="_Toc120627267" w:history="1">
             <w:r>
               <w:rPr>
                 <w:rStyle w:val="Hyperlink"/>
                 <w:noProof/>
               </w:rPr>
-              <w:t>Deliverables and non-deliverables</w:t>
+              <w:t>Project Goal</w:t>
             </w:r>
             <w:r>
               <w:rPr>
@@ -1234,7 +1236,7 @@
                 <w:noProof/>
                 <w:webHidden/>
               </w:rPr>
-              <w:instrText xml:space="preserve"> PAGEREF _Toc113536363 \h </w:instrText>
+              <w:instrText xml:space="preserve"> PAGEREF _Toc120627267 \h </w:instrText>
             </w:r>
             <w:r>
               <w:rPr>
@@ -1254,7 +1256,7 @@
                 <w:noProof/>
                 <w:webHidden/>
               </w:rPr>
-              <w:t>3</w:t>
+              <w:t>2</w:t>
             </w:r>
             <w:r>
               <w:rPr>
@@ -1275,16 +1277,16 @@
               <w:rFonts w:asciiTheme="minorHAnsi" w:eastAsiaTheme="minorEastAsia" w:hAnsiTheme="minorHAnsi"/>
               <w:noProof/>
               <w:sz w:val="22"/>
-              <w:lang w:eastAsia="en-GB"/>
+              <w:lang w:val="en-150" w:eastAsia="en-150"/>
             </w:rPr>
           </w:pPr>
-          <w:hyperlink w:anchor="_Toc113536364" w:history="1">
+          <w:hyperlink w:anchor="_Toc120627268" w:history="1">
             <w:r>
               <w:rPr>
                 <w:rStyle w:val="Hyperlink"/>
                 <w:noProof/>
               </w:rPr>
-              <w:t>Project Constraints</w:t>
+              <w:t>Deliverables and non-deliverables</w:t>
             </w:r>
             <w:r>
               <w:rPr>
@@ -1305,7 +1307,7 @@
                 <w:noProof/>
                 <w:webHidden/>
               </w:rPr>
-              <w:instrText xml:space="preserve"> PAGEREF _Toc113536364 \h </w:instrText>
+              <w:instrText xml:space="preserve"> PAGEREF _Toc120627268 \h </w:instrText>
             </w:r>
             <w:r>
               <w:rPr>
@@ -1346,15 +1348,86 @@
               <w:rFonts w:asciiTheme="minorHAnsi" w:eastAsiaTheme="minorEastAsia" w:hAnsiTheme="minorHAnsi"/>
               <w:noProof/>
               <w:sz w:val="22"/>
-              <w:lang w:eastAsia="en-GB"/>
+              <w:lang w:val="en-150" w:eastAsia="en-150"/>
             </w:rPr>
           </w:pPr>
-          <w:hyperlink w:anchor="_Toc113536365" w:history="1">
+          <w:hyperlink w:anchor="_Toc120627269" w:history="1">
             <w:r>
               <w:rPr>
                 <w:rStyle w:val="Hyperlink"/>
                 <w:noProof/>
               </w:rPr>
+              <w:t>Project Constraints</w:t>
+            </w:r>
+            <w:r>
+              <w:rPr>
+                <w:noProof/>
+                <w:webHidden/>
+              </w:rPr>
+              <w:tab/>
+            </w:r>
+            <w:r>
+              <w:rPr>
+                <w:noProof/>
+                <w:webHidden/>
+              </w:rPr>
+              <w:fldChar w:fldCharType="begin"/>
+            </w:r>
+            <w:r>
+              <w:rPr>
+                <w:noProof/>
+                <w:webHidden/>
+              </w:rPr>
+              <w:instrText xml:space="preserve"> PAGEREF _Toc120627269 \h </w:instrText>
+            </w:r>
+            <w:r>
+              <w:rPr>
+                <w:noProof/>
+                <w:webHidden/>
+              </w:rPr>
+            </w:r>
+            <w:r>
+              <w:rPr>
+                <w:noProof/>
+                <w:webHidden/>
+              </w:rPr>
+              <w:fldChar w:fldCharType="separate"/>
+            </w:r>
+            <w:r>
+              <w:rPr>
+                <w:noProof/>
+                <w:webHidden/>
+              </w:rPr>
+              <w:t>3</w:t>
+            </w:r>
+            <w:r>
+              <w:rPr>
+                <w:noProof/>
+                <w:webHidden/>
+              </w:rPr>
+              <w:fldChar w:fldCharType="end"/>
+            </w:r>
+          </w:hyperlink>
+        </w:p>
+        <w:p>
+          <w:pPr>
+            <w:pStyle w:val="TOC1"/>
+            <w:tabs>
+              <w:tab w:val="right" w:leader="dot" w:pos="9016"/>
+            </w:tabs>
+            <w:rPr>
+              <w:rFonts w:asciiTheme="minorHAnsi" w:eastAsiaTheme="minorEastAsia" w:hAnsiTheme="minorHAnsi"/>
+              <w:noProof/>
+              <w:sz w:val="22"/>
+              <w:lang w:val="en-150" w:eastAsia="en-150"/>
+            </w:rPr>
+          </w:pPr>
+          <w:hyperlink w:anchor="_Toc120627270" w:history="1">
+            <w:r>
+              <w:rPr>
+                <w:rStyle w:val="Hyperlink"/>
+                <w:noProof/>
+              </w:rPr>
               <w:t>Phasing</w:t>
             </w:r>
             <w:r>
@@ -1376,7 +1449,7 @@
                 <w:noProof/>
                 <w:webHidden/>
               </w:rPr>
-              <w:instrText xml:space="preserve"> PAGEREF _Toc113536365 \h </w:instrText>
+              <w:instrText xml:space="preserve"> PAGEREF _Toc120627270 \h </w:instrText>
             </w:r>
             <w:r>
               <w:rPr>
@@ -1419,6 +1492,12 @@
         </w:p>
       </w:sdtContent>
     </w:sdt>
+    <w:p/>
+    <w:p/>
+    <w:p/>
+    <w:p/>
+    <w:p/>
+    <w:p/>
     <w:p>
       <w:pPr>
         <w:rPr>
@@ -1436,9 +1515,35 @@
       <w:pPr>
         <w:pStyle w:val="Heading1"/>
       </w:pPr>
-      <w:bookmarkStart w:id="0" w:name="_Toc113536359"/>
+      <w:bookmarkStart w:id="0" w:name="_Toc120627263"/>
       <w:r>
         <w:lastRenderedPageBreak/>
+        <w:t>About Me</w:t>
+      </w:r>
+      <w:bookmarkEnd w:id="0"/>
+    </w:p>
+    <w:p>
+      <w:r>
+        <w:t xml:space="preserve">My name is Radu Andrei Popescu, I am a student at Fontys University of Applied Sciences and I study ICT &amp; Communication. I can be contacted at the email address </w:t>
+      </w:r>
+      <w:hyperlink r:id="rId13" w:history="1">
+        <w:r>
+          <w:rPr>
+            <w:rStyle w:val="Hyperlink"/>
+          </w:rPr>
+          <w:t>raduandrei.popescu@student.fontys.nl</w:t>
+        </w:r>
+      </w:hyperlink>
+      <w:r>
+        <w:t xml:space="preserve"> or at the phone number +40722383405. Should I not be available by any f those I can be found at the Fontys University R10 building on Rachelsmolen 1.</w:t>
+      </w:r>
+    </w:p>
+    <w:p>
+      <w:pPr>
+        <w:pStyle w:val="Heading1"/>
+      </w:pPr>
+      <w:bookmarkStart w:id="1" w:name="_Toc120627264"/>
+      <w:r>
         <w:t xml:space="preserve">Client </w:t>
       </w:r>
       <w:r>
@@ -1453,7 +1558,7 @@
       <w:r>
         <w:t>iption</w:t>
       </w:r>
-      <w:bookmarkEnd w:id="0"/>
+      <w:bookmarkEnd w:id="1"/>
     </w:p>
     <w:p>
       <w:r>
@@ -1498,7 +1603,7 @@
       <w:r>
         <w:t xml:space="preserve"> at </w:t>
       </w:r>
-      <w:hyperlink r:id="rId13" w:history="1">
+      <w:hyperlink r:id="rId14" w:history="1">
         <w:r>
           <w:rPr>
             <w:rStyle w:val="Hyperlink"/>
@@ -1517,30 +1622,45 @@
       <w:pPr>
         <w:pStyle w:val="Heading1"/>
       </w:pPr>
-      <w:bookmarkStart w:id="1" w:name="_Toc113536360"/>
+      <w:bookmarkStart w:id="2" w:name="_Toc120627265"/>
       <w:r>
         <w:t>Current Situation</w:t>
       </w:r>
-      <w:bookmarkEnd w:id="1"/>
-    </w:p>
-    <w:p>
-      <w:r>
-        <w:t>RobertHeijn B.V. currently does not have an application that allows the clients to order and shop online and one that allows the employees to manage the orders and requests.</w:t>
+      <w:bookmarkEnd w:id="2"/>
+    </w:p>
+    <w:p>
+      <w:r>
+        <w:t xml:space="preserve">RobertHeijn B.V. currently does not have an application that allows the </w:t>
+      </w:r>
+      <w:r>
+        <w:t>customers</w:t>
+      </w:r>
+      <w:r>
+        <w:t xml:space="preserve"> to order and shop online and one that allows the employees to manage the orders and requests.</w:t>
+      </w:r>
+      <w:r>
+        <w:t xml:space="preserve"> They only have a physical shop and want to expand to the modern solutions.</w:t>
       </w:r>
     </w:p>
     <w:p>
       <w:pPr>
         <w:pStyle w:val="Heading1"/>
       </w:pPr>
-      <w:bookmarkStart w:id="2" w:name="_Toc113536361"/>
+      <w:bookmarkStart w:id="3" w:name="_Toc120627266"/>
       <w:r>
         <w:t>Problem Statement</w:t>
       </w:r>
-      <w:bookmarkEnd w:id="2"/>
-    </w:p>
-    <w:p>
-      <w:r>
-        <w:t xml:space="preserve">RobertHeijn B.V wants to improve the user experience of their clients and be able to track the </w:t>
+      <w:bookmarkEnd w:id="3"/>
+    </w:p>
+    <w:p>
+      <w:r>
+        <w:t xml:space="preserve">RobertHeijn B.V wants to improve the user experience of their </w:t>
+      </w:r>
+      <w:r>
+        <w:t>customers</w:t>
+      </w:r>
+      <w:r>
+        <w:t xml:space="preserve"> and be able to track the </w:t>
       </w:r>
       <w:r>
         <w:t>multitude of</w:t>
@@ -1656,11 +1776,11 @@
       <w:pPr>
         <w:pStyle w:val="Heading1"/>
       </w:pPr>
-      <w:bookmarkStart w:id="3" w:name="_Toc113536362"/>
+      <w:bookmarkStart w:id="4" w:name="_Toc120627267"/>
       <w:r>
         <w:t>Project Goal</w:t>
       </w:r>
-      <w:bookmarkEnd w:id="3"/>
+      <w:bookmarkEnd w:id="4"/>
     </w:p>
     <w:p>
       <w:r>
@@ -1723,12 +1843,12 @@
       <w:pPr>
         <w:pStyle w:val="Heading1"/>
       </w:pPr>
-      <w:bookmarkStart w:id="4" w:name="_Toc113536363"/>
+      <w:bookmarkStart w:id="5" w:name="_Toc120627268"/>
       <w:r>
         <w:lastRenderedPageBreak/>
         <w:t>Deliverables and non-deliverables</w:t>
       </w:r>
-      <w:bookmarkEnd w:id="4"/>
+      <w:bookmarkEnd w:id="5"/>
     </w:p>
     <w:p>
       <w:r>
@@ -1747,27 +1867,13 @@
         <w:t xml:space="preserve"> </w:t>
       </w:r>
       <w:r>
-        <w:t xml:space="preserve">of </w:t>
-      </w:r>
-      <w:r>
-        <w:t>3</w:t>
-      </w:r>
-      <w:r>
-        <w:t xml:space="preserve"> deliverables to be handed to one of our competitors and the remaining </w:t>
-      </w:r>
-      <w:r>
-        <w:t>7</w:t>
-      </w:r>
-      <w:r>
-        <w:t xml:space="preserve"> to the client, these are</w:t>
+        <w:t>all 10 deliverables are intended to</w:t>
+      </w:r>
+      <w:r>
+        <w:t xml:space="preserve"> the client, these are</w:t>
       </w:r>
       <w:r>
         <w:t>:</w:t>
-      </w:r>
-    </w:p>
-    <w:p>
-      <w:r>
-        <w:t>To the client,</w:t>
       </w:r>
     </w:p>
     <w:p>
@@ -1863,17 +1969,13 @@
     <w:p>
       <w:pPr>
         <w:pStyle w:val="ListParagraph"/>
-      </w:pPr>
-    </w:p>
-    <w:p>
-      <w:r>
-        <w:t xml:space="preserve">To </w:t>
-      </w:r>
-      <w:r>
-        <w:t>one of our competitors</w:t>
-      </w:r>
-      <w:r>
-        <w:t>,</w:t>
+        <w:numPr>
+          <w:ilvl w:val="0"/>
+          <w:numId w:val="1"/>
+        </w:numPr>
+      </w:pPr>
+      <w:r>
+        <w:t>Test plan</w:t>
       </w:r>
     </w:p>
     <w:p>
@@ -1885,7 +1987,12 @@
         </w:numPr>
       </w:pPr>
       <w:r>
-        <w:t>Software binaries</w:t>
+        <w:t>Test report</w:t>
+      </w:r>
+    </w:p>
+    <w:p>
+      <w:r>
+        <w:t>As for the non-deliverables, I will not provide:</w:t>
       </w:r>
     </w:p>
     <w:p>
@@ -1893,39 +2000,22 @@
         <w:pStyle w:val="ListParagraph"/>
         <w:numPr>
           <w:ilvl w:val="0"/>
-          <w:numId w:val="1"/>
+          <w:numId w:val="4"/>
         </w:numPr>
       </w:pPr>
       <w:r>
-        <w:t>Test plan</w:t>
-      </w:r>
-    </w:p>
-    <w:p>
-      <w:pPr>
-        <w:pStyle w:val="ListParagraph"/>
-        <w:numPr>
-          <w:ilvl w:val="0"/>
-          <w:numId w:val="1"/>
-        </w:numPr>
-      </w:pPr>
-      <w:r>
-        <w:t>Test report</w:t>
-      </w:r>
-    </w:p>
-    <w:p>
-      <w:pPr>
-        <w:ind w:left="360"/>
-      </w:pPr>
+        <w:t>Hardware for the applications (Laptops, Computers)</w:t>
+      </w:r>
     </w:p>
     <w:p>
       <w:pPr>
         <w:pStyle w:val="Heading1"/>
       </w:pPr>
-      <w:bookmarkStart w:id="5" w:name="_Toc113536364"/>
+      <w:bookmarkStart w:id="6" w:name="_Toc120627269"/>
       <w:r>
         <w:t>Project Constraints</w:t>
       </w:r>
-      <w:bookmarkEnd w:id="5"/>
+      <w:bookmarkEnd w:id="6"/>
     </w:p>
     <w:p>
       <w:r>
@@ -1980,18 +2070,18 @@
         <w:t>rd</w:t>
       </w:r>
       <w:r>
-        <w:t xml:space="preserve"> of December on Canvas.</w:t>
-      </w:r>
+        <w:t xml:space="preserve"> of December.</w:t>
+      </w:r>
+      <w:bookmarkStart w:id="7" w:name="_Toc120627270"/>
     </w:p>
     <w:p>
       <w:pPr>
         <w:pStyle w:val="Heading1"/>
       </w:pPr>
-      <w:bookmarkStart w:id="6" w:name="_Toc113536365"/>
       <w:r>
         <w:t>Phasing</w:t>
       </w:r>
-      <w:bookmarkEnd w:id="6"/>
+      <w:bookmarkEnd w:id="7"/>
     </w:p>
     <w:p>
       <w:r>
@@ -2033,7 +2123,13 @@
         <w:t xml:space="preserve"> </w:t>
       </w:r>
       <w:r>
-        <w:t xml:space="preserve">The following weeks we will continue with the rest of the features and </w:t>
+        <w:t xml:space="preserve">The following weeks </w:t>
+      </w:r>
+      <w:r>
+        <w:t>I</w:t>
+      </w:r>
+      <w:r>
+        <w:t xml:space="preserve"> will continue with the rest of the features and </w:t>
       </w:r>
       <w:r>
         <w:t xml:space="preserve">the website and </w:t>
@@ -2094,15 +2190,18 @@
     </w:p>
     <w:p>
       <w:r>
+        <w:t>The following Gantt chart was made to visualize the phasing and course that I will be taking in order to achieve the desired end product.</w:t>
+      </w:r>
+    </w:p>
+    <w:p>
+      <w:pPr>
+        <w:jc w:val="center"/>
+      </w:pPr>
+      <w:r>
+        <w:rPr>
+          <w:noProof/>
+        </w:rPr>
         <w:lastRenderedPageBreak/>
-        <w:t>The following Gantt chart was made to visualize the phasing and course that I will be taking in order to achieve the desired end product.</w:t>
-      </w:r>
-    </w:p>
-    <w:p>
-      <w:pPr>
-        <w:jc w:val="center"/>
-      </w:pPr>
-      <w:r>
         <w:drawing>
           <wp:inline distT="0" distB="0" distL="0" distR="0" wp14:anchorId="311215D4" wp14:editId="375E4856">
             <wp:extent cx="5731510" cy="1219200"/>
@@ -2119,7 +2218,7 @@
                     <pic:cNvPicPr/>
                   </pic:nvPicPr>
                   <pic:blipFill>
-                    <a:blip r:embed="rId14"/>
+                    <a:blip r:embed="rId15"/>
                     <a:stretch>
                       <a:fillRect/>
                     </a:stretch>
@@ -2146,7 +2245,7 @@
       </w:r>
     </w:p>
     <w:sectPr>
-      <w:footerReference w:type="default" r:id="rId15"/>
+      <w:footerReference w:type="default" r:id="rId16"/>
       <w:pgSz w:w="11906" w:h="16838"/>
       <w:pgMar w:top="1440" w:right="1440" w:bottom="1440" w:left="1440" w:header="708" w:footer="708" w:gutter="0"/>
       <w:pgNumType w:start="0"/>
@@ -2655,6 +2754,119 @@
       </w:rPr>
     </w:lvl>
   </w:abstractNum>
+  <w:abstractNum w:abstractNumId="3" w15:restartNumberingAfterBreak="0">
+    <w:nsid w:val="40387603"/>
+    <w:multiLevelType w:val="hybridMultilevel"/>
+    <w:tmpl w:val="666C93D8"/>
+    <w:lvl w:ilvl="0" w:tplc="20000001">
+      <w:start w:val="1"/>
+      <w:numFmt w:val="bullet"/>
+      <w:lvlText w:val=""/>
+      <w:lvlJc w:val="left"/>
+      <w:pPr>
+        <w:ind w:left="720" w:hanging="360"/>
+      </w:pPr>
+      <w:rPr>
+        <w:rFonts w:ascii="Symbol" w:hAnsi="Symbol" w:hint="default"/>
+      </w:rPr>
+    </w:lvl>
+    <w:lvl w:ilvl="1" w:tplc="20000003" w:tentative="1">
+      <w:start w:val="1"/>
+      <w:numFmt w:val="bullet"/>
+      <w:lvlText w:val="o"/>
+      <w:lvlJc w:val="left"/>
+      <w:pPr>
+        <w:ind w:left="1440" w:hanging="360"/>
+      </w:pPr>
+      <w:rPr>
+        <w:rFonts w:ascii="Courier New" w:hAnsi="Courier New" w:cs="Courier New" w:hint="default"/>
+      </w:rPr>
+    </w:lvl>
+    <w:lvl w:ilvl="2" w:tplc="20000005" w:tentative="1">
+      <w:start w:val="1"/>
+      <w:numFmt w:val="bullet"/>
+      <w:lvlText w:val=""/>
+      <w:lvlJc w:val="left"/>
+      <w:pPr>
+        <w:ind w:left="2160" w:hanging="360"/>
+      </w:pPr>
+      <w:rPr>
+        <w:rFonts w:ascii="Wingdings" w:hAnsi="Wingdings" w:hint="default"/>
+      </w:rPr>
+    </w:lvl>
+    <w:lvl w:ilvl="3" w:tplc="20000001" w:tentative="1">
+      <w:start w:val="1"/>
+      <w:numFmt w:val="bullet"/>
+      <w:lvlText w:val=""/>
+      <w:lvlJc w:val="left"/>
+      <w:pPr>
+        <w:ind w:left="2880" w:hanging="360"/>
+      </w:pPr>
+      <w:rPr>
+        <w:rFonts w:ascii="Symbol" w:hAnsi="Symbol" w:hint="default"/>
+      </w:rPr>
+    </w:lvl>
+    <w:lvl w:ilvl="4" w:tplc="20000003" w:tentative="1">
+      <w:start w:val="1"/>
+      <w:numFmt w:val="bullet"/>
+      <w:lvlText w:val="o"/>
+      <w:lvlJc w:val="left"/>
+      <w:pPr>
+        <w:ind w:left="3600" w:hanging="360"/>
+      </w:pPr>
+      <w:rPr>
+        <w:rFonts w:ascii="Courier New" w:hAnsi="Courier New" w:cs="Courier New" w:hint="default"/>
+      </w:rPr>
+    </w:lvl>
+    <w:lvl w:ilvl="5" w:tplc="20000005" w:tentative="1">
+      <w:start w:val="1"/>
+      <w:numFmt w:val="bullet"/>
+      <w:lvlText w:val=""/>
+      <w:lvlJc w:val="left"/>
+      <w:pPr>
+        <w:ind w:left="4320" w:hanging="360"/>
+      </w:pPr>
+      <w:rPr>
+        <w:rFonts w:ascii="Wingdings" w:hAnsi="Wingdings" w:hint="default"/>
+      </w:rPr>
+    </w:lvl>
+    <w:lvl w:ilvl="6" w:tplc="20000001" w:tentative="1">
+      <w:start w:val="1"/>
+      <w:numFmt w:val="bullet"/>
+      <w:lvlText w:val=""/>
+      <w:lvlJc w:val="left"/>
+      <w:pPr>
+        <w:ind w:left="5040" w:hanging="360"/>
+      </w:pPr>
+      <w:rPr>
+        <w:rFonts w:ascii="Symbol" w:hAnsi="Symbol" w:hint="default"/>
+      </w:rPr>
+    </w:lvl>
+    <w:lvl w:ilvl="7" w:tplc="20000003" w:tentative="1">
+      <w:start w:val="1"/>
+      <w:numFmt w:val="bullet"/>
+      <w:lvlText w:val="o"/>
+      <w:lvlJc w:val="left"/>
+      <w:pPr>
+        <w:ind w:left="5760" w:hanging="360"/>
+      </w:pPr>
+      <w:rPr>
+        <w:rFonts w:ascii="Courier New" w:hAnsi="Courier New" w:cs="Courier New" w:hint="default"/>
+      </w:rPr>
+    </w:lvl>
+    <w:lvl w:ilvl="8" w:tplc="20000005" w:tentative="1">
+      <w:start w:val="1"/>
+      <w:numFmt w:val="bullet"/>
+      <w:lvlText w:val=""/>
+      <w:lvlJc w:val="left"/>
+      <w:pPr>
+        <w:ind w:left="6480" w:hanging="360"/>
+      </w:pPr>
+      <w:rPr>
+        <w:rFonts w:ascii="Wingdings" w:hAnsi="Wingdings" w:hint="default"/>
+      </w:rPr>
+    </w:lvl>
+  </w:abstractNum>
   <w:num w:numId="1" w16cid:durableId="119107985">
     <w:abstractNumId w:val="1"/>
   </w:num>
@@ -2663,6 +2875,9 @@
   </w:num>
   <w:num w:numId="3" w16cid:durableId="881407782">
     <w:abstractNumId w:val="0"/>
+  </w:num>
+  <w:num w:numId="4" w16cid:durableId="1149244284">
+    <w:abstractNumId w:val="3"/>
   </w:num>
 </w:numbering>
 </file>
@@ -3859,9 +4074,12 @@
 </file>
 
 <file path=customXml/item3.xml><?xml version="1.0" encoding="utf-8"?>
-<p:properties xmlns:p="http://schemas.microsoft.com/office/2006/metadata/properties" xmlns:xsi="http://www.w3.org/2001/XMLSchema-instance" xmlns:pc="http://schemas.microsoft.com/office/infopath/2007/PartnerControls">
-  <documentManagement/>
-</p:properties>
+<?mso-contentType ?>
+<FormTemplates xmlns="http://schemas.microsoft.com/sharepoint/v3/contenttype/forms">
+  <Display>DocumentLibraryForm</Display>
+  <Edit>DocumentLibraryForm</Edit>
+  <New>DocumentLibraryForm</New>
+</FormTemplates>
 </file>
 
 <file path=customXml/item4.xml><?xml version="1.0" encoding="utf-8"?>
@@ -3869,12 +4087,9 @@
 </file>
 
 <file path=customXml/item5.xml><?xml version="1.0" encoding="utf-8"?>
-<?mso-contentType ?>
-<FormTemplates xmlns="http://schemas.microsoft.com/sharepoint/v3/contenttype/forms">
-  <Display>DocumentLibraryForm</Display>
-  <Edit>DocumentLibraryForm</Edit>
-  <New>DocumentLibraryForm</New>
-</FormTemplates>
+<p:properties xmlns:p="http://schemas.microsoft.com/office/2006/metadata/properties" xmlns:xsi="http://www.w3.org/2001/XMLSchema-instance" xmlns:pc="http://schemas.microsoft.com/office/infopath/2007/PartnerControls">
+  <documentManagement/>
+</p:properties>
 </file>
 
 <file path=customXml/itemProps1.xml><?xml version="1.0" encoding="utf-8"?>
@@ -3905,10 +4120,9 @@
 </file>
 
 <file path=customXml/itemProps3.xml><?xml version="1.0" encoding="utf-8"?>
-<ds:datastoreItem xmlns:ds="http://schemas.openxmlformats.org/officeDocument/2006/customXml" ds:itemID="{8FDB13D9-26F4-4CA4-BE8B-8843A45CD726}">
+<ds:datastoreItem xmlns:ds="http://schemas.openxmlformats.org/officeDocument/2006/customXml" ds:itemID="{5A26C0A4-2509-4701-963A-91AE3DEEBAFD}">
   <ds:schemaRefs>
-    <ds:schemaRef ds:uri="http://schemas.microsoft.com/office/2006/metadata/properties"/>
-    <ds:schemaRef ds:uri="http://schemas.microsoft.com/office/infopath/2007/PartnerControls"/>
+    <ds:schemaRef ds:uri="http://schemas.microsoft.com/sharepoint/v3/contenttype/forms"/>
   </ds:schemaRefs>
 </ds:datastoreItem>
 </file>
@@ -3922,9 +4136,10 @@
 </file>
 
 <file path=customXml/itemProps5.xml><?xml version="1.0" encoding="utf-8"?>
-<ds:datastoreItem xmlns:ds="http://schemas.openxmlformats.org/officeDocument/2006/customXml" ds:itemID="{5A26C0A4-2509-4701-963A-91AE3DEEBAFD}">
+<ds:datastoreItem xmlns:ds="http://schemas.openxmlformats.org/officeDocument/2006/customXml" ds:itemID="{8FDB13D9-26F4-4CA4-BE8B-8843A45CD726}">
   <ds:schemaRefs>
-    <ds:schemaRef ds:uri="http://schemas.microsoft.com/sharepoint/v3/contenttype/forms"/>
+    <ds:schemaRef ds:uri="http://schemas.microsoft.com/office/2006/metadata/properties"/>
+    <ds:schemaRef ds:uri="http://schemas.microsoft.com/office/infopath/2007/PartnerControls"/>
   </ds:schemaRefs>
 </ds:datastoreItem>
 </file>
</xml_diff>

<commit_message>
Added overview and improved Cart
</commit_message>
<xml_diff>
--- a/Documents/[Synthesis] RobertHeijnBV Project Plan.docx
+++ b/Documents/[Synthesis] RobertHeijnBV Project Plan.docx
@@ -353,7 +353,7 @@
                                       <w:noProof/>
                                       <w:color w:val="FFFFFF" w:themeColor="background1"/>
                                     </w:rPr>
-                                    <w:t>29/11/2022</w:t>
+                                    <w:t>14/12/2022</w:t>
                                   </w:r>
                                   <w:r>
                                     <w:rPr>
@@ -536,7 +536,7 @@
                                 <w:noProof/>
                                 <w:color w:val="FFFFFF" w:themeColor="background1"/>
                               </w:rPr>
-                              <w:t>29/11/2022</w:t>
+                              <w:t>14/12/2022</w:t>
                             </w:r>
                             <w:r>
                               <w:rPr>
@@ -1654,122 +1654,29 @@
     </w:p>
     <w:p>
       <w:r>
-        <w:t xml:space="preserve">RobertHeijn B.V wants to improve the user experience of their </w:t>
-      </w:r>
-      <w:r>
-        <w:t>customers</w:t>
-      </w:r>
-      <w:r>
-        <w:t xml:space="preserve"> and be able to track the </w:t>
-      </w:r>
-      <w:r>
-        <w:t>multitude of</w:t>
-      </w:r>
-      <w:r>
-        <w:t xml:space="preserve"> orders that they will receive.</w:t>
-      </w:r>
-    </w:p>
-    <w:p>
-      <w:r>
-        <w:t xml:space="preserve">They also want to see </w:t>
-      </w:r>
-      <w:r>
-        <w:t xml:space="preserve">certain information in the application. </w:t>
-      </w:r>
-      <w:r>
-        <w:t>For example, each item that the shop provides should have the Name, Sub-category, Category, Price and Unit displayed for easier management.</w:t>
-      </w:r>
-    </w:p>
-    <w:p>
-      <w:r>
-        <w:t>A few things need to be taken into consideration while making</w:t>
-      </w:r>
-      <w:r>
-        <w:t xml:space="preserve"> the app</w:t>
-      </w:r>
-      <w:r>
-        <w:t>:</w:t>
-      </w:r>
-    </w:p>
-    <w:p>
-      <w:pPr>
-        <w:pStyle w:val="ListParagraph"/>
-        <w:numPr>
-          <w:ilvl w:val="0"/>
-          <w:numId w:val="2"/>
-        </w:numPr>
-      </w:pPr>
-      <w:r>
-        <w:t>Adding,</w:t>
-      </w:r>
-      <w:r>
-        <w:t xml:space="preserve"> changing, </w:t>
-      </w:r>
-      <w:r>
-        <w:t>managing,</w:t>
-      </w:r>
-      <w:r>
-        <w:t xml:space="preserve"> or removing the existing data</w:t>
-      </w:r>
-    </w:p>
-    <w:p>
-      <w:pPr>
-        <w:pStyle w:val="ListParagraph"/>
-        <w:numPr>
-          <w:ilvl w:val="0"/>
-          <w:numId w:val="2"/>
-        </w:numPr>
-      </w:pPr>
-      <w:r>
-        <w:t>The ability for customers to add to the shopping cart the desired item and purchasing it</w:t>
-      </w:r>
-    </w:p>
-    <w:p>
-      <w:pPr>
-        <w:pStyle w:val="ListParagraph"/>
-        <w:numPr>
-          <w:ilvl w:val="0"/>
-          <w:numId w:val="2"/>
-        </w:numPr>
-      </w:pPr>
-      <w:r>
-        <w:t>Processing the order and the possibility of changing its status</w:t>
-      </w:r>
-    </w:p>
-    <w:p>
-      <w:pPr>
-        <w:pStyle w:val="ListParagraph"/>
-        <w:numPr>
-          <w:ilvl w:val="0"/>
-          <w:numId w:val="2"/>
-        </w:numPr>
-      </w:pPr>
-      <w:r>
-        <w:t>Tracking the order and making it possible for the customers to review their past orders.</w:t>
-      </w:r>
-    </w:p>
-    <w:p>
-      <w:pPr>
-        <w:pStyle w:val="ListParagraph"/>
-        <w:numPr>
-          <w:ilvl w:val="0"/>
-          <w:numId w:val="2"/>
-        </w:numPr>
-      </w:pPr>
-      <w:r>
-        <w:t>Advertisements on the main page about most popular picks and bonuses</w:t>
-      </w:r>
-    </w:p>
-    <w:p>
-      <w:pPr>
-        <w:pStyle w:val="ListParagraph"/>
-        <w:numPr>
-          <w:ilvl w:val="0"/>
-          <w:numId w:val="2"/>
-        </w:numPr>
-      </w:pPr>
-      <w:r>
-        <w:t>Possibility to add an item to a favourites list</w:t>
+        <w:t xml:space="preserve">RobertHeijn B.V </w:t>
+      </w:r>
+      <w:r>
+        <w:t>manages and supplies thousands of products to their customers and it has become almost impossible to keep track of them all on paper.</w:t>
+      </w:r>
+    </w:p>
+    <w:p>
+      <w:r>
+        <w:t>They also manage every order they receive and since they do not possess a digital system that can easily store and keep track of every order a lot of customers have either not received their order or it has arrived incomplete or late.</w:t>
+      </w:r>
+    </w:p>
+    <w:p>
+      <w:r>
+        <w:t xml:space="preserve">For this </w:t>
+      </w:r>
+      <w:r>
+        <w:t>reason,</w:t>
+      </w:r>
+      <w:r>
+        <w:t xml:space="preserve"> their clientele has </w:t>
+      </w:r>
+      <w:r>
+        <w:t>plummeted along with the rise of a lot of negative reviews to their services.</w:t>
       </w:r>
     </w:p>
     <w:p>
@@ -1808,7 +1715,17 @@
         <w:t>application should prove easy to use and understand by any employee.</w:t>
       </w:r>
       <w:r>
-        <w:t xml:space="preserve"> This project should contribute </w:t>
+        <w:t xml:space="preserve"> Its main purpose is the managing the product data and easy editing and viewing of it. It should also allow the employees to keep track of the orders and allow the marketing department to show bonuses and discounts on their website. </w:t>
+      </w:r>
+    </w:p>
+    <w:p>
+      <w:r>
+        <w:t xml:space="preserve">As for the website, it will allow the customers to view the catalogue of products that RobertHeijn possesses and shop online. It will also allow them to create accounts and add products as favourites. </w:t>
+      </w:r>
+    </w:p>
+    <w:p>
+      <w:r>
+        <w:t xml:space="preserve">This project should contribute </w:t>
       </w:r>
       <w:r>
         <w:t>in the long term to the</w:t>
@@ -1825,16 +1742,6 @@
       <w:r>
         <w:t>.</w:t>
       </w:r>
-    </w:p>
-    <w:p>
-      <w:pPr>
-        <w:rPr>
-          <w:rFonts w:asciiTheme="majorHAnsi" w:eastAsiaTheme="majorEastAsia" w:hAnsiTheme="majorHAnsi" w:cstheme="majorBidi"/>
-          <w:color w:val="2F5496" w:themeColor="accent1" w:themeShade="BF"/>
-          <w:sz w:val="32"/>
-          <w:szCs w:val="32"/>
-        </w:rPr>
-      </w:pPr>
       <w:r>
         <w:br w:type="page"/>
       </w:r>
@@ -1945,7 +1852,7 @@
         </w:numPr>
       </w:pPr>
       <w:r>
-        <w:t>Desktop Application source code and/or binaries</w:t>
+        <w:t>Desktop Application source code and binaries</w:t>
       </w:r>
       <w:r>
         <w:t xml:space="preserve"> along with unit testing</w:t>
@@ -1960,7 +1867,7 @@
         </w:numPr>
       </w:pPr>
       <w:r>
-        <w:t>Website Application source code and/or binaries</w:t>
+        <w:t>Website Application source code and binaries</w:t>
       </w:r>
       <w:r>
         <w:t xml:space="preserve"> along with unit testing</w:t>
@@ -1979,18 +1886,6 @@
       </w:r>
     </w:p>
     <w:p>
-      <w:pPr>
-        <w:pStyle w:val="ListParagraph"/>
-        <w:numPr>
-          <w:ilvl w:val="0"/>
-          <w:numId w:val="1"/>
-        </w:numPr>
-      </w:pPr>
-      <w:r>
-        <w:t>Test report</w:t>
-      </w:r>
-    </w:p>
-    <w:p>
       <w:r>
         <w:t>As for the non-deliverables, I will not provide:</w:t>
       </w:r>
@@ -2009,6 +1904,30 @@
     </w:p>
     <w:p>
       <w:pPr>
+        <w:pStyle w:val="ListParagraph"/>
+        <w:numPr>
+          <w:ilvl w:val="0"/>
+          <w:numId w:val="4"/>
+        </w:numPr>
+      </w:pPr>
+      <w:r>
+        <w:t>Training</w:t>
+      </w:r>
+    </w:p>
+    <w:p>
+      <w:pPr>
+        <w:pStyle w:val="ListParagraph"/>
+        <w:numPr>
+          <w:ilvl w:val="0"/>
+          <w:numId w:val="4"/>
+        </w:numPr>
+      </w:pPr>
+      <w:r>
+        <w:t>Manuals and installation services</w:t>
+      </w:r>
+    </w:p>
+    <w:p>
+      <w:pPr>
         <w:pStyle w:val="Heading1"/>
       </w:pPr>
       <w:bookmarkStart w:id="6" w:name="_Toc120627269"/>
@@ -2046,7 +1965,18 @@
         <w:t xml:space="preserve"> is required to be </w:t>
       </w:r>
       <w:r>
-        <w:t>able to handle fake data.</w:t>
+        <w:t>able to handle fake data</w:t>
+      </w:r>
+      <w:r>
+        <w:t xml:space="preserve"> as per </w:t>
+      </w:r>
+      <w:proofErr w:type="gramStart"/>
+      <w:r>
+        <w:t>clients</w:t>
+      </w:r>
+      <w:proofErr w:type="gramEnd"/>
+      <w:r>
+        <w:t xml:space="preserve"> request.</w:t>
       </w:r>
     </w:p>
     <w:p>
@@ -4074,12 +4004,9 @@
 </file>
 
 <file path=customXml/item3.xml><?xml version="1.0" encoding="utf-8"?>
-<?mso-contentType ?>
-<FormTemplates xmlns="http://schemas.microsoft.com/sharepoint/v3/contenttype/forms">
-  <Display>DocumentLibraryForm</Display>
-  <Edit>DocumentLibraryForm</Edit>
-  <New>DocumentLibraryForm</New>
-</FormTemplates>
+<p:properties xmlns:p="http://schemas.microsoft.com/office/2006/metadata/properties" xmlns:xsi="http://www.w3.org/2001/XMLSchema-instance" xmlns:pc="http://schemas.microsoft.com/office/infopath/2007/PartnerControls">
+  <documentManagement/>
+</p:properties>
 </file>
 
 <file path=customXml/item4.xml><?xml version="1.0" encoding="utf-8"?>
@@ -4087,9 +4014,12 @@
 </file>
 
 <file path=customXml/item5.xml><?xml version="1.0" encoding="utf-8"?>
-<p:properties xmlns:p="http://schemas.microsoft.com/office/2006/metadata/properties" xmlns:xsi="http://www.w3.org/2001/XMLSchema-instance" xmlns:pc="http://schemas.microsoft.com/office/infopath/2007/PartnerControls">
-  <documentManagement/>
-</p:properties>
+<?mso-contentType ?>
+<FormTemplates xmlns="http://schemas.microsoft.com/sharepoint/v3/contenttype/forms">
+  <Display>DocumentLibraryForm</Display>
+  <Edit>DocumentLibraryForm</Edit>
+  <New>DocumentLibraryForm</New>
+</FormTemplates>
 </file>
 
 <file path=customXml/itemProps1.xml><?xml version="1.0" encoding="utf-8"?>
@@ -4120,9 +4050,10 @@
 </file>
 
 <file path=customXml/itemProps3.xml><?xml version="1.0" encoding="utf-8"?>
-<ds:datastoreItem xmlns:ds="http://schemas.openxmlformats.org/officeDocument/2006/customXml" ds:itemID="{5A26C0A4-2509-4701-963A-91AE3DEEBAFD}">
+<ds:datastoreItem xmlns:ds="http://schemas.openxmlformats.org/officeDocument/2006/customXml" ds:itemID="{8FDB13D9-26F4-4CA4-BE8B-8843A45CD726}">
   <ds:schemaRefs>
-    <ds:schemaRef ds:uri="http://schemas.microsoft.com/sharepoint/v3/contenttype/forms"/>
+    <ds:schemaRef ds:uri="http://schemas.microsoft.com/office/2006/metadata/properties"/>
+    <ds:schemaRef ds:uri="http://schemas.microsoft.com/office/infopath/2007/PartnerControls"/>
   </ds:schemaRefs>
 </ds:datastoreItem>
 </file>
@@ -4136,10 +4067,9 @@
 </file>
 
 <file path=customXml/itemProps5.xml><?xml version="1.0" encoding="utf-8"?>
-<ds:datastoreItem xmlns:ds="http://schemas.openxmlformats.org/officeDocument/2006/customXml" ds:itemID="{8FDB13D9-26F4-4CA4-BE8B-8843A45CD726}">
+<ds:datastoreItem xmlns:ds="http://schemas.openxmlformats.org/officeDocument/2006/customXml" ds:itemID="{5A26C0A4-2509-4701-963A-91AE3DEEBAFD}">
   <ds:schemaRefs>
-    <ds:schemaRef ds:uri="http://schemas.microsoft.com/office/2006/metadata/properties"/>
-    <ds:schemaRef ds:uri="http://schemas.microsoft.com/office/infopath/2007/PartnerControls"/>
+    <ds:schemaRef ds:uri="http://schemas.microsoft.com/sharepoint/v3/contenttype/forms"/>
   </ds:schemaRefs>
 </ds:datastoreItem>
 </file>
</xml_diff>

<commit_message>
Bug fixes and optimization along with URS and UML
</commit_message>
<xml_diff>
--- a/Documents/[Synthesis] RobertHeijnBV Project Plan.docx
+++ b/Documents/[Synthesis] RobertHeijnBV Project Plan.docx
@@ -353,7 +353,7 @@
                                       <w:noProof/>
                                       <w:color w:val="FFFFFF" w:themeColor="background1"/>
                                     </w:rPr>
-                                    <w:t>19/12/2022</w:t>
+                                    <w:t>22/12/2022</w:t>
                                   </w:r>
                                   <w:r>
                                     <w:rPr>
@@ -536,7 +536,7 @@
                                 <w:noProof/>
                                 <w:color w:val="FFFFFF" w:themeColor="background1"/>
                               </w:rPr>
-                              <w:t>19/12/2022</w:t>
+                              <w:t>22/12/2022</w:t>
                             </w:r>
                             <w:r>
                               <w:rPr>
@@ -636,13 +636,23 @@
                                         <w:szCs w:val="72"/>
                                       </w:rPr>
                                     </w:pPr>
+                                    <w:proofErr w:type="spellStart"/>
                                     <w:r>
                                       <w:rPr>
                                         <w:color w:val="FFFFFF" w:themeColor="background1"/>
                                         <w:sz w:val="72"/>
                                         <w:szCs w:val="72"/>
                                       </w:rPr>
-                                      <w:t>RobertHeijn B.V. Project Plan</w:t>
+                                      <w:t>RobertHeijn</w:t>
+                                    </w:r>
+                                    <w:proofErr w:type="spellEnd"/>
+                                    <w:r>
+                                      <w:rPr>
+                                        <w:color w:val="FFFFFF" w:themeColor="background1"/>
+                                        <w:sz w:val="72"/>
+                                        <w:szCs w:val="72"/>
+                                      </w:rPr>
+                                      <w:t xml:space="preserve"> B.V. Project Plan</w:t>
                                     </w:r>
                                   </w:p>
                                 </w:sdtContent>
@@ -692,13 +702,23 @@
                                   <w:szCs w:val="72"/>
                                 </w:rPr>
                               </w:pPr>
+                              <w:proofErr w:type="spellStart"/>
                               <w:r>
                                 <w:rPr>
                                   <w:color w:val="FFFFFF" w:themeColor="background1"/>
                                   <w:sz w:val="72"/>
                                   <w:szCs w:val="72"/>
                                 </w:rPr>
-                                <w:t>RobertHeijn B.V. Project Plan</w:t>
+                                <w:t>RobertHeijn</w:t>
+                              </w:r>
+                              <w:proofErr w:type="spellEnd"/>
+                              <w:r>
+                                <w:rPr>
+                                  <w:color w:val="FFFFFF" w:themeColor="background1"/>
+                                  <w:sz w:val="72"/>
+                                  <w:szCs w:val="72"/>
+                                </w:rPr>
+                                <w:t xml:space="preserve"> B.V. Project Plan</w:t>
                               </w:r>
                             </w:p>
                           </w:sdtContent>
@@ -1535,7 +1555,21 @@
         </w:r>
       </w:hyperlink>
       <w:r>
-        <w:t xml:space="preserve"> or at the phone number +40722383405. Should I not be available by any f those I can be found at the Fontys University R10 building on Rachelsmolen 1.</w:t>
+        <w:t xml:space="preserve"> or at the phone number +40722383405. Should I not be available by any </w:t>
+      </w:r>
+      <w:r>
+        <w:t>o</w:t>
+      </w:r>
+      <w:r>
+        <w:t xml:space="preserve">f those I can be found at the Fontys University R10 building on </w:t>
+      </w:r>
+      <w:proofErr w:type="spellStart"/>
+      <w:r>
+        <w:t>Rachelsmolen</w:t>
+      </w:r>
+      <w:proofErr w:type="spellEnd"/>
+      <w:r>
+        <w:t xml:space="preserve"> 1.</w:t>
       </w:r>
     </w:p>
     <w:p>
@@ -1568,7 +1602,15 @@
         <w:t xml:space="preserve"> for this project </w:t>
       </w:r>
       <w:r>
-        <w:t xml:space="preserve">is the widely known company as RobertHeijn B.V. They have contacted me in regards to the issue of an application that would allow the clients of the supermarket to shop online. </w:t>
+        <w:t xml:space="preserve">is the widely known company as </w:t>
+      </w:r>
+      <w:proofErr w:type="spellStart"/>
+      <w:r>
+        <w:t>RobertHeijn</w:t>
+      </w:r>
+      <w:proofErr w:type="spellEnd"/>
+      <w:r>
+        <w:t xml:space="preserve"> B.V. They have contacted me in regards to the issue of an application that would allow the clients of the supermarket to shop online. </w:t>
       </w:r>
       <w:r>
         <w:t>My</w:t>
@@ -1579,8 +1621,13 @@
       <w:r>
         <w:t xml:space="preserve"> for </w:t>
       </w:r>
-      <w:r>
-        <w:t>RobertHeijn B.V</w:t>
+      <w:proofErr w:type="spellStart"/>
+      <w:r>
+        <w:t>RobertHeijn</w:t>
+      </w:r>
+      <w:proofErr w:type="spellEnd"/>
+      <w:r>
+        <w:t xml:space="preserve"> B.V</w:t>
       </w:r>
       <w:r>
         <w:t xml:space="preserve"> is </w:t>
@@ -1629,20 +1676,16 @@
       <w:bookmarkEnd w:id="2"/>
     </w:p>
     <w:p>
-      <w:r>
-        <w:t xml:space="preserve">RobertHeijn B.V. currently does not have an application that allows the </w:t>
-      </w:r>
-      <w:r>
-        <w:t>customers</w:t>
-      </w:r>
-      <w:r>
-        <w:t xml:space="preserve"> to order and shop online and one that allows the employees to manage the orders and requests.</w:t>
-      </w:r>
-      <w:r>
-        <w:t xml:space="preserve"> They only have a physical shop</w:t>
-      </w:r>
-      <w:r>
-        <w:t>, but not an online one.</w:t>
+      <w:proofErr w:type="spellStart"/>
+      <w:r>
+        <w:t>RobertHeijn</w:t>
+      </w:r>
+      <w:proofErr w:type="spellEnd"/>
+      <w:r>
+        <w:t xml:space="preserve"> B.V. currently </w:t>
+      </w:r>
+      <w:r>
+        <w:t>has physical shops to distribute their products to customers.</w:t>
       </w:r>
     </w:p>
     <w:p>
@@ -1657,35 +1700,24 @@
     </w:p>
     <w:p>
       <w:r>
-        <w:t xml:space="preserve">One of the problems that RobertHeijn faces is the monitoring of their employees and products data. Since </w:t>
-      </w:r>
-      <w:r>
-        <w:t xml:space="preserve">RobertHeijn B.V </w:t>
-      </w:r>
-      <w:r>
-        <w:t>manages and supplies thousands of products to their customers it has become almost impossible to keep track of them all on paper.</w:t>
-      </w:r>
-    </w:p>
-    <w:p>
-      <w:r>
-        <w:t>They also manage every order they receive and since they do not possess a digital system that can easily store and keep track of every order a lot of customers have either not received their order or it has arrived incomplete or late</w:t>
-      </w:r>
-      <w:r>
-        <w:t>, which has become a problem for their customer service.</w:t>
-      </w:r>
-    </w:p>
-    <w:p>
-      <w:r>
-        <w:t xml:space="preserve">For this </w:t>
-      </w:r>
-      <w:r>
-        <w:t>reason,</w:t>
-      </w:r>
-      <w:r>
-        <w:t xml:space="preserve"> their clientele has </w:t>
-      </w:r>
-      <w:r>
-        <w:t>plummeted along with the rise of a lot of negative reviews to their services.</w:t>
+        <w:t>The problem</w:t>
+      </w:r>
+      <w:r>
+        <w:t xml:space="preserve"> that </w:t>
+      </w:r>
+      <w:proofErr w:type="spellStart"/>
+      <w:r>
+        <w:t>RobertHeijn</w:t>
+      </w:r>
+      <w:proofErr w:type="spellEnd"/>
+      <w:r>
+        <w:t xml:space="preserve"> faces </w:t>
+      </w:r>
+      <w:r>
+        <w:t>is that they do not posses a desktop application for empl</w:t>
+      </w:r>
+      <w:r>
+        <w:t>oyees and a website for the customers for web shopping.</w:t>
       </w:r>
     </w:p>
     <w:p>
@@ -1709,22 +1741,13 @@
         <w:t>maintainable and secure</w:t>
       </w:r>
       <w:r>
-        <w:t xml:space="preserve"> solution to the issues </w:t>
-      </w:r>
-      <w:r>
-        <w:t xml:space="preserve">stated above </w:t>
-      </w:r>
-      <w:r>
-        <w:t xml:space="preserve">that the </w:t>
-      </w:r>
-      <w:r>
-        <w:t>RobertHeijn B.V.</w:t>
-      </w:r>
-      <w:r>
-        <w:t xml:space="preserve"> faces.</w:t>
-      </w:r>
-      <w:r>
-        <w:t xml:space="preserve"> The </w:t>
+        <w:t xml:space="preserve"> </w:t>
+      </w:r>
+      <w:r>
+        <w:t xml:space="preserve">software application and website. </w:t>
+      </w:r>
+      <w:r>
+        <w:t xml:space="preserve">The </w:t>
       </w:r>
       <w:r>
         <w:t xml:space="preserve">Desktop </w:t>
@@ -1739,32 +1762,20 @@
         <w:t xml:space="preserve"> by any employee.</w:t>
       </w:r>
       <w:r>
-        <w:t xml:space="preserve"> Its main purpose is the managing the product data and easy editing and viewing of it. It should also allow the employees to keep track of the orders and allow the marketing department to show bonuses and discounts on their website. </w:t>
-      </w:r>
-    </w:p>
-    <w:p>
-      <w:r>
-        <w:t xml:space="preserve">As for the website, it will allow the customers to view the catalogue of products that RobertHeijn possesses and shop online. It will also allow them to create accounts and add products as favourites. </w:t>
-      </w:r>
-    </w:p>
-    <w:p>
-      <w:r>
-        <w:t xml:space="preserve">This project should contribute </w:t>
-      </w:r>
-      <w:r>
-        <w:t>in the long term to the</w:t>
-      </w:r>
-      <w:r>
-        <w:t xml:space="preserve"> better workflow and the</w:t>
-      </w:r>
-      <w:r>
-        <w:t xml:space="preserve"> administration of the </w:t>
-      </w:r>
-      <w:r>
-        <w:t>supermarket</w:t>
-      </w:r>
-      <w:r>
-        <w:t>.</w:t>
+        <w:t xml:space="preserve"> Its main purpose is the managing the product data. It should also allow the employees to keep track of the orders and allow the marketing department to show bonuses and discounts on their website.</w:t>
+      </w:r>
+    </w:p>
+    <w:p>
+      <w:r>
+        <w:t xml:space="preserve">As for the website, it will allow the customers to view the catalogue of products that </w:t>
+      </w:r>
+      <w:proofErr w:type="spellStart"/>
+      <w:r>
+        <w:t>RobertHeijn</w:t>
+      </w:r>
+      <w:proofErr w:type="spellEnd"/>
+      <w:r>
+        <w:t xml:space="preserve"> possesses and shop online. It will also allow them to create accounts and add products as favourites. </w:t>
       </w:r>
       <w:r>
         <w:br w:type="page"/>
@@ -1786,7 +1797,7 @@
         <w:t xml:space="preserve">We have identified a total of </w:t>
       </w:r>
       <w:r>
-        <w:t>10</w:t>
+        <w:t>7</w:t>
       </w:r>
       <w:r>
         <w:t xml:space="preserve"> types of deliverables </w:t>
@@ -1944,7 +1955,15 @@
         <w:t>The project should be coded in the programming language C#</w:t>
       </w:r>
       <w:r>
-        <w:t xml:space="preserve"> with Windows Forms and ASP.Net Core Razor Pages frameworks. For the website part a layout framework such as Bootstarp is required along with the use of a MySQL or MSSQL database.</w:t>
+        <w:t xml:space="preserve"> with Windows Forms and ASP.Net Core Razor Pages frameworks. For the website part a layout framework such as </w:t>
+      </w:r>
+      <w:proofErr w:type="spellStart"/>
+      <w:r>
+        <w:t>Bootstarp</w:t>
+      </w:r>
+      <w:proofErr w:type="spellEnd"/>
+      <w:r>
+        <w:t xml:space="preserve"> is required along with the use of a MSSQL database.</w:t>
       </w:r>
     </w:p>
     <w:p>
@@ -1979,24 +1998,10 @@
     </w:p>
     <w:p>
       <w:r>
-        <w:t>The UX of both applications should follow the common practices</w:t>
-      </w:r>
-      <w:r>
-        <w:t xml:space="preserve"> (</w:t>
-      </w:r>
-      <w:r>
-        <w:t>e.g.,</w:t>
-      </w:r>
-      <w:r>
-        <w:t xml:space="preserve"> intuitive design, understandable and easy to use interface)</w:t>
-      </w:r>
-      <w:r>
-        <w:t xml:space="preserve"> and feedback received from the client.</w:t>
-      </w:r>
-    </w:p>
-    <w:p>
-      <w:r>
-        <w:t>Meetings with the client should be weekly and not missed.</w:t>
+        <w:t>Meetings with the client should be weekly</w:t>
+      </w:r>
+      <w:r>
+        <w:t>.</w:t>
       </w:r>
     </w:p>
     <w:p>
@@ -2128,19 +2133,16 @@
         <w:t>my</w:t>
       </w:r>
       <w:r>
-        <w:t xml:space="preserve"> time to this project, which is </w:t>
-      </w:r>
-      <w:r>
-        <w:t>5</w:t>
-      </w:r>
-      <w:r>
-        <w:t xml:space="preserve"> hours per </w:t>
-      </w:r>
-      <w:r>
-        <w:t>day</w:t>
-      </w:r>
-      <w:r>
-        <w:t xml:space="preserve"> which amounts to a total of 200 hours.</w:t>
+        <w:t xml:space="preserve"> time to this project, which </w:t>
+      </w:r>
+      <w:r>
+        <w:t xml:space="preserve">amounts to a total of </w:t>
+      </w:r>
+      <w:r>
+        <w:t>112</w:t>
+      </w:r>
+      <w:r>
+        <w:t xml:space="preserve"> hours.</w:t>
       </w:r>
     </w:p>
     <w:p>
@@ -2153,11 +2155,10 @@
         <w:jc w:val="center"/>
       </w:pPr>
       <w:r>
-        <w:lastRenderedPageBreak/>
         <w:drawing>
-          <wp:inline distT="0" distB="0" distL="0" distR="0" wp14:anchorId="12FBFDD3" wp14:editId="099C2740">
-            <wp:extent cx="5731510" cy="1083310"/>
-            <wp:effectExtent l="0" t="0" r="2540" b="2540"/>
+          <wp:inline distT="0" distB="0" distL="0" distR="0" wp14:anchorId="7D6B5A98" wp14:editId="61916809">
+            <wp:extent cx="5731510" cy="1085850"/>
+            <wp:effectExtent l="0" t="0" r="2540" b="0"/>
             <wp:docPr id="1" name="Picture 1"/>
             <wp:cNvGraphicFramePr>
               <a:graphicFrameLocks xmlns:a="http://schemas.openxmlformats.org/drawingml/2006/main" noChangeAspect="1"/>
@@ -2178,7 +2179,7 @@
                   <pic:spPr>
                     <a:xfrm>
                       <a:off x="0" y="0"/>
-                      <a:ext cx="5731510" cy="1083310"/>
+                      <a:ext cx="5731510" cy="1085850"/>
                     </a:xfrm>
                     <a:prstGeom prst="rect">
                       <a:avLst/>
@@ -2193,6 +2194,7 @@
     </w:p>
     <w:p>
       <w:r>
+        <w:lastRenderedPageBreak/>
         <w:t xml:space="preserve">Should there be any interfering that could disrupt the workflow of the project, the client will be contacted immediately to find a suitable mitigation. </w:t>
       </w:r>
     </w:p>
@@ -4026,12 +4028,9 @@
 </file>
 
 <file path=customXml/item3.xml><?xml version="1.0" encoding="utf-8"?>
-<?mso-contentType ?>
-<FormTemplates xmlns="http://schemas.microsoft.com/sharepoint/v3/contenttype/forms">
-  <Display>DocumentLibraryForm</Display>
-  <Edit>DocumentLibraryForm</Edit>
-  <New>DocumentLibraryForm</New>
-</FormTemplates>
+<p:properties xmlns:p="http://schemas.microsoft.com/office/2006/metadata/properties" xmlns:xsi="http://www.w3.org/2001/XMLSchema-instance" xmlns:pc="http://schemas.microsoft.com/office/infopath/2007/PartnerControls">
+  <documentManagement/>
+</p:properties>
 </file>
 
 <file path=customXml/item4.xml><?xml version="1.0" encoding="utf-8"?>
@@ -4039,9 +4038,12 @@
 </file>
 
 <file path=customXml/item5.xml><?xml version="1.0" encoding="utf-8"?>
-<p:properties xmlns:p="http://schemas.microsoft.com/office/2006/metadata/properties" xmlns:xsi="http://www.w3.org/2001/XMLSchema-instance" xmlns:pc="http://schemas.microsoft.com/office/infopath/2007/PartnerControls">
-  <documentManagement/>
-</p:properties>
+<?mso-contentType ?>
+<FormTemplates xmlns="http://schemas.microsoft.com/sharepoint/v3/contenttype/forms">
+  <Display>DocumentLibraryForm</Display>
+  <Edit>DocumentLibraryForm</Edit>
+  <New>DocumentLibraryForm</New>
+</FormTemplates>
 </file>
 
 <file path=customXml/itemProps1.xml><?xml version="1.0" encoding="utf-8"?>
@@ -4072,9 +4074,10 @@
 </file>
 
 <file path=customXml/itemProps3.xml><?xml version="1.0" encoding="utf-8"?>
-<ds:datastoreItem xmlns:ds="http://schemas.openxmlformats.org/officeDocument/2006/customXml" ds:itemID="{5A26C0A4-2509-4701-963A-91AE3DEEBAFD}">
+<ds:datastoreItem xmlns:ds="http://schemas.openxmlformats.org/officeDocument/2006/customXml" ds:itemID="{8FDB13D9-26F4-4CA4-BE8B-8843A45CD726}">
   <ds:schemaRefs>
-    <ds:schemaRef ds:uri="http://schemas.microsoft.com/sharepoint/v3/contenttype/forms"/>
+    <ds:schemaRef ds:uri="http://schemas.microsoft.com/office/2006/metadata/properties"/>
+    <ds:schemaRef ds:uri="http://schemas.microsoft.com/office/infopath/2007/PartnerControls"/>
   </ds:schemaRefs>
 </ds:datastoreItem>
 </file>
@@ -4088,10 +4091,9 @@
 </file>
 
 <file path=customXml/itemProps5.xml><?xml version="1.0" encoding="utf-8"?>
-<ds:datastoreItem xmlns:ds="http://schemas.openxmlformats.org/officeDocument/2006/customXml" ds:itemID="{8FDB13D9-26F4-4CA4-BE8B-8843A45CD726}">
+<ds:datastoreItem xmlns:ds="http://schemas.openxmlformats.org/officeDocument/2006/customXml" ds:itemID="{5A26C0A4-2509-4701-963A-91AE3DEEBAFD}">
   <ds:schemaRefs>
-    <ds:schemaRef ds:uri="http://schemas.microsoft.com/office/2006/metadata/properties"/>
-    <ds:schemaRef ds:uri="http://schemas.microsoft.com/office/infopath/2007/PartnerControls"/>
+    <ds:schemaRef ds:uri="http://schemas.microsoft.com/sharepoint/v3/contenttype/forms"/>
   </ds:schemaRefs>
 </ds:datastoreItem>
 </file>
</xml_diff>